<commit_message>
version 1.7.3 cuarta  carga completa
</commit_message>
<xml_diff>
--- a/Documentacion_usuario/Documentacion_estadisticas_futbol_2023.docx
+++ b/Documentacion_usuario/Documentacion_estadisticas_futbol_2023.docx
@@ -152,8 +152,18 @@
           <w:color w:val="FFFFFF"/>
           <w:shd w:val="clear" w:color="auto" w:fill="1C1F30"/>
         </w:rPr>
-        <w:t>Emilio D Augero</w:t>
-      </w:r>
+        <w:t xml:space="preserve">Emilio D </w:t>
+      </w:r>
+      <w:proofErr w:type="spellStart"/>
+      <w:r>
+        <w:rPr>
+          <w:rFonts w:ascii="Tw Cen MT" w:hAnsi="Tw Cen MT" w:cs="Arial"/>
+          <w:color w:val="FFFFFF"/>
+          <w:shd w:val="clear" w:color="auto" w:fill="1C1F30"/>
+        </w:rPr>
+        <w:t>Augero</w:t>
+      </w:r>
+      <w:proofErr w:type="spellEnd"/>
     </w:p>
     <w:p>
       <w:r>
@@ -1060,6 +1070,22 @@
       <w:pPr>
         <w:pStyle w:val="Prrafodelista"/>
       </w:pPr>
+      <w:r>
+        <w:t xml:space="preserve">Hay ligas, donde faltan algunos </w:t>
+      </w:r>
+      <w:proofErr w:type="gramStart"/>
+      <w:r>
+        <w:t>datos ,</w:t>
+      </w:r>
+      <w:proofErr w:type="gramEnd"/>
+      <w:r>
+        <w:t xml:space="preserve"> que no se brindan en los archivos.</w:t>
+      </w:r>
+    </w:p>
+    <w:p>
+      <w:pPr>
+        <w:pStyle w:val="Prrafodelista"/>
+      </w:pPr>
     </w:p>
     <w:p>
       <w:pPr>
@@ -1085,10 +1111,25 @@
         </w:numPr>
       </w:pPr>
       <w:r>
+        <w:rPr>
+          <w:b/>
+          <w:bCs/>
+          <w:sz w:val="24"/>
+          <w:szCs w:val="24"/>
+        </w:rPr>
         <w:t xml:space="preserve">Modelo de </w:t>
       </w:r>
       <w:r>
-        <w:t>Negocio:</w:t>
+        <w:rPr>
+          <w:b/>
+          <w:bCs/>
+          <w:sz w:val="24"/>
+          <w:szCs w:val="24"/>
+        </w:rPr>
+        <w:t>Negocio</w:t>
+      </w:r>
+      <w:r>
+        <w:t>:</w:t>
       </w:r>
       <w:r>
         <w:t xml:space="preserve"> </w:t>
@@ -1154,12 +1195,29 @@
           <w:ilvl w:val="0"/>
           <w:numId w:val="2"/>
         </w:numPr>
-      </w:pPr>
-      <w:r>
-        <w:lastRenderedPageBreak/>
+        <w:rPr>
+          <w:b/>
+          <w:bCs/>
+          <w:sz w:val="24"/>
+          <w:szCs w:val="24"/>
+        </w:rPr>
+      </w:pPr>
+      <w:r>
+        <w:rPr>
+          <w:b/>
+          <w:bCs/>
+          <w:sz w:val="24"/>
+          <w:szCs w:val="24"/>
+        </w:rPr>
         <w:t>DIAGRAMA</w:t>
       </w:r>
       <w:r>
+        <w:rPr>
+          <w:b/>
+          <w:bCs/>
+          <w:sz w:val="24"/>
+          <w:szCs w:val="24"/>
+        </w:rPr>
         <w:t xml:space="preserve"> ENTIDAD-RELACION</w:t>
       </w:r>
     </w:p>
@@ -1255,9 +1313,9 @@
           <w:noProof/>
         </w:rPr>
         <w:drawing>
-          <wp:inline distT="0" distB="0" distL="0" distR="0" wp14:anchorId="74800B62" wp14:editId="65D73EF5">
-            <wp:extent cx="5305425" cy="2209800"/>
-            <wp:effectExtent l="0" t="0" r="9525" b="0"/>
+          <wp:inline distT="0" distB="0" distL="0" distR="0" wp14:anchorId="74800B62" wp14:editId="3868167F">
+            <wp:extent cx="4705350" cy="1959859"/>
+            <wp:effectExtent l="0" t="0" r="0" b="2540"/>
             <wp:docPr id="1273099192" name="Imagen 1" descr="Interfaz de usuario gráfica, Aplicación&#10;&#10;Descripción generada automáticamente"/>
             <wp:cNvGraphicFramePr>
               <a:graphicFrameLocks xmlns:a="http://schemas.openxmlformats.org/drawingml/2006/main" noChangeAspect="1"/>
@@ -1278,7 +1336,7 @@
                   <pic:spPr>
                     <a:xfrm>
                       <a:off x="0" y="0"/>
-                      <a:ext cx="5315953" cy="2214185"/>
+                      <a:ext cx="4719915" cy="1965926"/>
                     </a:xfrm>
                     <a:prstGeom prst="rect">
                       <a:avLst/>
@@ -1370,7 +1428,23 @@
           <w:b/>
           <w:bCs/>
         </w:rPr>
-        <w:t xml:space="preserve"> los datos que nos provee la pagina de donde </w:t>
+        <w:t xml:space="preserve"> los datos que nos provee la </w:t>
+      </w:r>
+      <w:proofErr w:type="spellStart"/>
+      <w:r>
+        <w:rPr>
+          <w:b/>
+          <w:bCs/>
+        </w:rPr>
+        <w:t>pagina</w:t>
+      </w:r>
+      <w:proofErr w:type="spellEnd"/>
+      <w:r>
+        <w:rPr>
+          <w:b/>
+          <w:bCs/>
+        </w:rPr>
+        <w:t xml:space="preserve"> de donde </w:t>
       </w:r>
       <w:r>
         <w:rPr>
@@ -2371,7 +2445,15 @@
         <w:t>proyecto,</w:t>
       </w:r>
       <w:r>
-        <w:t xml:space="preserve"> la fuente tiene mas de 50 o </w:t>
+        <w:t xml:space="preserve"> la fuente tiene </w:t>
+      </w:r>
+      <w:proofErr w:type="spellStart"/>
+      <w:r>
+        <w:t>mas</w:t>
+      </w:r>
+      <w:proofErr w:type="spellEnd"/>
+      <w:r>
+        <w:t xml:space="preserve"> de 50 o </w:t>
       </w:r>
       <w:r>
         <w:t>60 indicadores,</w:t>
@@ -2520,7 +2602,16 @@
           <w:sz w:val="18"/>
           <w:szCs w:val="18"/>
         </w:rPr>
-        <w:t>foules, cantidad</w:t>
+        <w:t>fules</w:t>
+      </w:r>
+      <w:r>
+        <w:rPr>
+          <w:i/>
+          <w:iCs/>
+          <w:sz w:val="18"/>
+          <w:szCs w:val="18"/>
+        </w:rPr>
+        <w:t>, cantidad</w:t>
       </w:r>
       <w:r>
         <w:rPr>
@@ -2616,7 +2707,21 @@
           <w:i/>
           <w:iCs/>
         </w:rPr>
-        <w:t xml:space="preserve"> los que seleccionamos de mas de 100 indicadores que nos brinda la fuente.</w:t>
+        <w:t xml:space="preserve"> los que seleccionamos de </w:t>
+      </w:r>
+      <w:r>
+        <w:rPr>
+          <w:i/>
+          <w:iCs/>
+        </w:rPr>
+        <w:t>más</w:t>
+      </w:r>
+      <w:r>
+        <w:rPr>
+          <w:i/>
+          <w:iCs/>
+        </w:rPr>
+        <w:t xml:space="preserve"> de 100 indicadores que nos brinda la fuente.</w:t>
       </w:r>
     </w:p>
     <w:p>
@@ -3532,7 +3637,18 @@
           <w:sz w:val="24"/>
           <w:szCs w:val="24"/>
         </w:rPr>
-        <w:t>Procedurs</w:t>
+        <w:t>Procedur</w:t>
+      </w:r>
+      <w:r>
+        <w:rPr>
+          <w:b/>
+          <w:bCs/>
+          <w:i/>
+          <w:iCs/>
+          <w:sz w:val="24"/>
+          <w:szCs w:val="24"/>
+        </w:rPr>
+        <w:t>e</w:t>
       </w:r>
       <w:r>
         <w:rPr>
@@ -4098,7 +4214,21 @@
           <w:i/>
           <w:iCs/>
         </w:rPr>
-        <w:t>: registra que usuario esta iniciando la carga de un nuevo jugador</w:t>
+        <w:t xml:space="preserve">: registra que usuario </w:t>
+      </w:r>
+      <w:r>
+        <w:rPr>
+          <w:i/>
+          <w:iCs/>
+        </w:rPr>
+        <w:t>está</w:t>
+      </w:r>
+      <w:r>
+        <w:rPr>
+          <w:i/>
+          <w:iCs/>
+        </w:rPr>
+        <w:t xml:space="preserve"> iniciando la carga de un nuevo jugador</w:t>
       </w:r>
     </w:p>
     <w:p>
@@ -4299,7 +4429,21 @@
           <w:i/>
           <w:iCs/>
         </w:rPr>
-        <w:t xml:space="preserve">  registra que usuario esta cargando nuevos datos de partidos</w:t>
+        <w:t xml:space="preserve">  registra que usuario </w:t>
+      </w:r>
+      <w:r>
+        <w:rPr>
+          <w:i/>
+          <w:iCs/>
+        </w:rPr>
+        <w:t>está</w:t>
+      </w:r>
+      <w:r>
+        <w:rPr>
+          <w:i/>
+          <w:iCs/>
+        </w:rPr>
+        <w:t xml:space="preserve"> cargando nuevos datos de partidos</w:t>
       </w:r>
     </w:p>
     <w:p>
@@ -4850,6 +4994,9 @@
         <w:ind w:right="-1135"/>
       </w:pPr>
       <w:r>
+        <w:rPr>
+          <w:noProof/>
+        </w:rPr>
         <w:drawing>
           <wp:inline distT="0" distB="0" distL="0" distR="0" wp14:anchorId="383BF73C" wp14:editId="6F888080">
             <wp:extent cx="2105319" cy="2495898"/>
@@ -5022,7 +5169,16 @@
           <w:sz w:val="24"/>
           <w:szCs w:val="24"/>
         </w:rPr>
-        <w:t>Sql,</w:t>
+        <w:t>SQL</w:t>
+      </w:r>
+      <w:r>
+        <w:rPr>
+          <w:b/>
+          <w:bCs/>
+          <w:sz w:val="24"/>
+          <w:szCs w:val="24"/>
+        </w:rPr>
+        <w:t>,</w:t>
       </w:r>
       <w:r>
         <w:rPr>
@@ -5612,6 +5768,94 @@
           <w:bCs/>
         </w:rPr>
       </w:pPr>
+    </w:p>
+    <w:p>
+      <w:pPr>
+        <w:rPr>
+          <w:b/>
+          <w:bCs/>
+        </w:rPr>
+      </w:pPr>
+    </w:p>
+    <w:p>
+      <w:pPr>
+        <w:rPr>
+          <w:b/>
+          <w:bCs/>
+        </w:rPr>
+      </w:pPr>
+    </w:p>
+    <w:p>
+      <w:pPr>
+        <w:rPr>
+          <w:b/>
+          <w:bCs/>
+        </w:rPr>
+      </w:pPr>
+    </w:p>
+    <w:p>
+      <w:pPr>
+        <w:rPr>
+          <w:b/>
+          <w:bCs/>
+        </w:rPr>
+      </w:pPr>
+    </w:p>
+    <w:p>
+      <w:pPr>
+        <w:rPr>
+          <w:b/>
+          <w:bCs/>
+        </w:rPr>
+      </w:pPr>
+    </w:p>
+    <w:p>
+      <w:pPr>
+        <w:rPr>
+          <w:b/>
+          <w:bCs/>
+        </w:rPr>
+      </w:pPr>
+    </w:p>
+    <w:p>
+      <w:pPr>
+        <w:rPr>
+          <w:b/>
+          <w:bCs/>
+        </w:rPr>
+      </w:pPr>
+    </w:p>
+    <w:p>
+      <w:pPr>
+        <w:rPr>
+          <w:b/>
+          <w:bCs/>
+        </w:rPr>
+      </w:pPr>
+    </w:p>
+    <w:p>
+      <w:pPr>
+        <w:rPr>
+          <w:b/>
+          <w:bCs/>
+        </w:rPr>
+      </w:pPr>
+    </w:p>
+    <w:p>
+      <w:pPr>
+        <w:rPr>
+          <w:b/>
+          <w:bCs/>
+        </w:rPr>
+      </w:pPr>
+    </w:p>
+    <w:p>
+      <w:pPr>
+        <w:rPr>
+          <w:b/>
+          <w:bCs/>
+        </w:rPr>
+      </w:pPr>
       <w:r>
         <w:rPr>
           <w:b/>
@@ -5651,7 +5895,6 @@
           <w:sz w:val="24"/>
           <w:szCs w:val="24"/>
         </w:rPr>
-        <w:lastRenderedPageBreak/>
         <w:drawing>
           <wp:inline distT="0" distB="0" distL="0" distR="0" wp14:anchorId="61D9095A" wp14:editId="0F4FE2BD">
             <wp:extent cx="5781726" cy="3648075"/>
@@ -5817,7 +6060,6 @@
           <w:sz w:val="24"/>
           <w:szCs w:val="24"/>
         </w:rPr>
-        <w:lastRenderedPageBreak/>
         <w:t xml:space="preserve">                          </w:t>
       </w:r>
       <w:r>

</xml_diff>